<commit_message>
October 2021 Resume update
</commit_message>
<xml_diff>
--- a/targeted keyword resumes/junior developer/personal resume-front-end-web-developer.docx
+++ b/targeted keyword resumes/junior developer/personal resume-front-end-web-developer.docx
@@ -121,10 +121,19 @@
               <w:t xml:space="preserve">driven </w:t>
             </w:r>
             <w:r>
-              <w:t xml:space="preserve">fast learner looking to secure and maintain a position as a </w:t>
+              <w:t>fast learner looking to secu</w:t>
             </w:r>
             <w:r>
-              <w:t xml:space="preserve">web designer/ front-end </w:t>
+              <w:t>re and maintain a position as a front-</w:t>
+            </w:r>
+            <w:r>
+              <w:t>end</w:t>
+            </w:r>
+            <w:r>
+              <w:t xml:space="preserve"> web</w:t>
+            </w:r>
+            <w:r>
+              <w:t xml:space="preserve"> </w:t>
             </w:r>
             <w:r>
               <w:t xml:space="preserve">developer in </w:t>
@@ -133,27 +142,42 @@
               <w:t>which</w:t>
             </w:r>
             <w:r>
-              <w:t xml:space="preserve"> I can apply my self-taught skills in tandem with </w:t>
+              <w:t xml:space="preserve"> I can apply my </w:t>
+            </w:r>
+            <w:r>
+              <w:t>HTML, CSS, and JavaScript</w:t>
+            </w:r>
+            <w:r>
+              <w:t xml:space="preserve"> skills in tandem with </w:t>
+            </w:r>
+            <w:r>
+              <w:t xml:space="preserve">my </w:t>
             </w:r>
             <w:r>
               <w:t xml:space="preserve">problem solving skills to </w:t>
             </w:r>
             <w:r>
-              <w:t xml:space="preserve">create and </w:t>
+              <w:t>develop and maintain sustainable,</w:t>
             </w:r>
             <w:r>
-              <w:t>deliver high quality user interfaces</w:t>
+              <w:t xml:space="preserve"> easy-to-use </w:t>
+            </w:r>
+            <w:r>
+              <w:t>user interfaces</w:t>
             </w:r>
             <w:bookmarkStart w:id="0" w:name="_GoBack"/>
             <w:bookmarkEnd w:id="0"/>
             <w:r>
-              <w:t>, websites, and web applications</w:t>
+              <w:t>, web</w:t>
+            </w:r>
+            <w:r>
+              <w:t xml:space="preserve"> and mobile </w:t>
+            </w:r>
+            <w:r>
+              <w:t>applications</w:t>
             </w:r>
             <w:r>
               <w:t>.</w:t>
-            </w:r>
-            <w:r>
-              <w:t xml:space="preserve"> I am able to function as part of a team or independently.</w:t>
             </w:r>
           </w:p>
           <w:p>
@@ -263,7 +287,7 @@
               <w:outlineLvl w:val="2"/>
             </w:pPr>
             <w:r>
-              <w:t>2020</w:t>
+              <w:t>2019</w:t>
             </w:r>
             <w:r>
               <w:t xml:space="preserve">– </w:t>
@@ -442,13 +466,17 @@
       <w:r>
         <w:t xml:space="preserve">Modern HTML &amp; CSS </w:t>
       </w:r>
-      <w:proofErr w:type="gramStart"/>
       <w:r>
-        <w:t>From</w:t>
+        <w:t>from</w:t>
       </w:r>
-      <w:proofErr w:type="gramEnd"/>
       <w:r>
-        <w:t xml:space="preserve"> The Beginning (Including SASS)</w:t>
+        <w:t xml:space="preserve"> </w:t>
+      </w:r>
+      <w:r>
+        <w:t>the</w:t>
+      </w:r>
+      <w:r>
+        <w:t xml:space="preserve"> Beginning (Including SASS)</w:t>
       </w:r>
     </w:p>
     <w:p/>
@@ -498,6 +526,7 @@
         <w:pStyle w:val="Heading3"/>
       </w:pPr>
       <w:r>
+        <w:lastRenderedPageBreak/>
         <w:t>april 2020</w:t>
       </w:r>
     </w:p>
@@ -551,15 +580,7 @@
     </w:p>
     <w:p>
       <w:r>
-        <w:t xml:space="preserve">The Python Bible | </w:t>
-      </w:r>
-      <w:proofErr w:type="gramStart"/>
-      <w:r>
-        <w:t>Everything</w:t>
-      </w:r>
-      <w:proofErr w:type="gramEnd"/>
-      <w:r>
-        <w:t xml:space="preserve"> you Need to Program in Python</w:t>
+        <w:t>The Python Bible | Everything you Need to Program in Python</w:t>
       </w:r>
     </w:p>
     <w:p/>
@@ -766,7 +787,7 @@
               <w:contextualSpacing w:val="0"/>
             </w:pPr>
             <w:r>
-              <w:t>Strong Interpersonal Skills</w:t>
+              <w:t xml:space="preserve">Git </w:t>
             </w:r>
           </w:p>
           <w:p>
@@ -774,13 +795,14 @@
               <w:pStyle w:val="ListBullet"/>
               <w:contextualSpacing w:val="0"/>
             </w:pPr>
-            <w:proofErr w:type="spellStart"/>
             <w:r>
-              <w:t>Git</w:t>
+              <w:t xml:space="preserve">Using </w:t>
             </w:r>
-            <w:proofErr w:type="spellEnd"/>
             <w:r>
-              <w:t xml:space="preserve"> </w:t>
+              <w:t>Google</w:t>
+            </w:r>
+            <w:r>
+              <w:t xml:space="preserve"> to locate information on the internet</w:t>
             </w:r>
           </w:p>
           <w:p>
@@ -857,11 +879,9 @@
       <w:r>
         <w:t>Regular coding and programming using HTML/CSS/</w:t>
       </w:r>
-      <w:proofErr w:type="gramStart"/>
       <w:r>
-        <w:t>JavaScript  as</w:t>
+        <w:t>JavaScript as</w:t>
       </w:r>
-      <w:proofErr w:type="gramEnd"/>
       <w:r>
         <w:t xml:space="preserve"> well as utilizing front-end libraries (Bootstrap, Sass).</w:t>
       </w:r>
@@ -28185,6 +28205,7 @@
     <w:rsid w:val="00683A04"/>
     <w:rsid w:val="008D1CAF"/>
     <w:rsid w:val="009A36BD"/>
+    <w:rsid w:val="00E700FE"/>
   </w:rsids>
   <m:mathPr>
     <m:mathFont m:val="Cambria Math"/>
@@ -28787,7 +28808,7 @@
   <a:extraClrSchemeLst/>
   <a:extLst>
     <a:ext uri="{05A4C25C-085E-4340-85A3-A5531E510DB2}">
-      <thm15:themeFamily xmlns="" xmlns:thm15="http://schemas.microsoft.com/office/thememl/2012/main" name="Office Theme" id="{62F939B6-93AF-4DB8-9C6B-D6C7DFDC589F}" vid="{4A3C46E8-61CC-4603-A589-7422A47A8E4A}"/>
+      <thm15:themeFamily xmlns:thm15="http://schemas.microsoft.com/office/thememl/2012/main" xmlns="" name="Office Theme" id="{62F939B6-93AF-4DB8-9C6B-D6C7DFDC589F}" vid="{4A3C46E8-61CC-4603-A589-7422A47A8E4A}"/>
     </a:ext>
   </a:extLst>
 </a:theme>

</xml_diff>